<commit_message>
Reporte: P1 - 35-GC-007
</commit_message>
<xml_diff>
--- a/Historial_Informes/35-GC-007/Informe_P1_35-GC-007_21_de_febrero_de_2026.docx
+++ b/Historial_Informes/35-GC-007/Informe_P1_35-GC-007_21_de_febrero_de_2026.docx
@@ -809,7 +809,7 @@
         <w:rPr>
           <w:rtl w:val="0"/>
         </w:rPr>
-        <w:t xml:space="preserve">Verificación de parámetros de operación (Presión de carga: 6.0 bar  / descarga: 7.0 bar y temperatura de salida del elemento (70.0 °C).</w:t>
+        <w:t xml:space="preserve">Verificación de parámetros de operación (Presión de carga: 6.0 bar  / descarga: 7.0 bar y temperatura de salida del elemento (80.0 °C).</w:t>
       </w:r>
     </w:p>
     <w:p>
@@ -917,7 +917,7 @@
           <w:vertAlign w:val="baseline"/>
           <w:rtl w:val="0"/>
         </w:rPr>
-        <w:t xml:space="preserve">bueno</w:t>
+        <w:t xml:space="preserve">Esta bueno</w:t>
       </w:r>
     </w:p>
     <w:p>
@@ -993,7 +993,7 @@
           <w:bCs w:val="0"/>
           <w:rtl w:val="0"/>
         </w:rPr>
-        <w:t xml:space="preserve"> otro</w:t>
+        <w:t xml:space="preserve"> Ahi nomas, cambiarlo deben</w:t>
       </w:r>
     </w:p>
     <w:p>
@@ -1649,7 +1649,7 @@
                 <w:vertAlign w:val="baseline"/>
                 <w:rtl w:val="0"/>
               </w:rPr>
-              <w:t xml:space="preserve">emian Sanchez</w:t>
+              <w:t xml:space="preserve">Emian Sanchez</w:t>
             </w:r>
           </w:p>
         </w:tc>
@@ -2629,7 +2629,7 @@
                 <w:vertAlign w:val="baseline"/>
                 <w:rtl w:val="0"/>
               </w:rPr>
-              <w:t xml:space="preserve">INSPECCIÓN</w:t>
+              <w:t xml:space="preserve">P1</w:t>
             </w:r>
           </w:p>
         </w:tc>
@@ -3812,7 +3812,7 @@
                 <w:vertAlign w:val="baseline"/>
                 <w:rtl w:val="0"/>
               </w:rPr>
-              <w:t xml:space="preserve">10000</w:t>
+              <w:t xml:space="preserve">5000</w:t>
             </w:r>
           </w:p>
           <w:p>

</xml_diff>